<commit_message>
Non Isolated Buck-Boost Converter slx files are added.
</commit_message>
<xml_diff>
--- a/DC-DC Converters (Chopper Converters)/Buck Converter/BuckConverter_Transfer_Fcn.docx
+++ b/DC-DC Converters (Chopper Converters)/Buck Converter/BuckConverter_Transfer_Fcn.docx
@@ -211,24 +211,14 @@
                             <w:r>
                               <w:t xml:space="preserve">Figure </w:t>
                             </w:r>
-                            <w:r>
-                              <w:fldChar w:fldCharType="begin"/>
-                            </w:r>
-                            <w:r>
-                              <w:instrText xml:space="preserve"> SEQ Figure \* ARABIC </w:instrText>
-                            </w:r>
-                            <w:r>
-                              <w:fldChar w:fldCharType="separate"/>
-                            </w:r>
-                            <w:r>
-                              <w:rPr>
-                                <w:noProof/>
-                              </w:rPr>
-                              <w:t>1</w:t>
-                            </w:r>
-                            <w:r>
-                              <w:fldChar w:fldCharType="end"/>
-                            </w:r>
+                            <w:fldSimple w:instr=" SEQ Figure \* ARABIC ">
+                              <w:r>
+                                <w:rPr>
+                                  <w:noProof/>
+                                </w:rPr>
+                                <w:t>1</w:t>
+                              </w:r>
+                            </w:fldSimple>
                             <w:r>
                               <w:t>. Buck Converter</w:t>
                             </w:r>
@@ -264,24 +254,14 @@
                       <w:r>
                         <w:t xml:space="preserve">Figure </w:t>
                       </w:r>
-                      <w:r>
-                        <w:fldChar w:fldCharType="begin"/>
-                      </w:r>
-                      <w:r>
-                        <w:instrText xml:space="preserve"> SEQ Figure \* ARABIC </w:instrText>
-                      </w:r>
-                      <w:r>
-                        <w:fldChar w:fldCharType="separate"/>
-                      </w:r>
-                      <w:r>
-                        <w:rPr>
-                          <w:noProof/>
-                        </w:rPr>
-                        <w:t>1</w:t>
-                      </w:r>
-                      <w:r>
-                        <w:fldChar w:fldCharType="end"/>
-                      </w:r>
+                      <w:fldSimple w:instr=" SEQ Figure \* ARABIC ">
+                        <w:r>
+                          <w:rPr>
+                            <w:noProof/>
+                          </w:rPr>
+                          <w:t>1</w:t>
+                        </w:r>
+                      </w:fldSimple>
                       <w:r>
                         <w:t>. Buck Converter</w:t>
                       </w:r>
@@ -2847,34 +2827,7 @@
           <w:rPr>
             <w:rFonts w:ascii="Cambria Math" w:hAnsi="Cambria Math"/>
           </w:rPr>
-          <m:t>D</m:t>
-        </m:r>
-        <m:r>
-          <m:rPr>
-            <m:sty m:val="p"/>
-          </m:rPr>
-          <w:rPr>
-            <w:rFonts w:ascii="Cambria Math" w:hAnsi="Cambria Math"/>
-          </w:rPr>
-          <m:t xml:space="preserve"> Interval:    </m:t>
-        </m:r>
-        <m:r>
-          <m:rPr>
-            <m:sty m:val="p"/>
-          </m:rPr>
-          <w:rPr>
-            <w:rFonts w:ascii="Cambria Math" w:hAnsi="Cambria Math"/>
-          </w:rPr>
-          <m:t xml:space="preserve">            </m:t>
-        </m:r>
-        <m:r>
-          <m:rPr>
-            <m:sty m:val="p"/>
-          </m:rPr>
-          <w:rPr>
-            <w:rFonts w:ascii="Cambria Math" w:hAnsi="Cambria Math"/>
-          </w:rPr>
-          <m:t xml:space="preserve"> </m:t>
+          <m:t xml:space="preserve">D Interval:                 </m:t>
         </m:r>
         <m:r>
           <w:rPr>
@@ -3040,13 +2993,7 @@
           <w:rPr>
             <w:rFonts w:ascii="Cambria Math" w:hAnsi="Cambria Math"/>
           </w:rPr>
-          <m:t xml:space="preserve">         ∥          </m:t>
-        </m:r>
-        <m:r>
-          <w:rPr>
-            <w:rFonts w:ascii="Cambria Math" w:hAnsi="Cambria Math"/>
-          </w:rPr>
-          <m:t xml:space="preserve"> </m:t>
+          <m:t xml:space="preserve">         ∥           </m:t>
         </m:r>
         <m:sSub>
           <m:sSubPr>
@@ -3182,13 +3129,7 @@
           <w:rPr>
             <w:rFonts w:ascii="Cambria Math" w:hAnsi="Cambria Math"/>
           </w:rPr>
-          <m:t xml:space="preserve">  </m:t>
-        </m:r>
-        <m:r>
-          <w:rPr>
-            <w:rFonts w:ascii="Cambria Math" w:hAnsi="Cambria Math"/>
-          </w:rPr>
-          <m:t xml:space="preserve">    </m:t>
+          <m:t xml:space="preserve">      </m:t>
         </m:r>
       </m:oMath>
       <w:r>
@@ -3303,13 +3244,7 @@
           <w:rPr>
             <w:rFonts w:ascii="Cambria Math" w:hAnsi="Cambria Math"/>
           </w:rPr>
-          <m:t xml:space="preserve"> Inverval:</m:t>
-        </m:r>
-        <m:r>
-          <w:rPr>
-            <w:rFonts w:ascii="Cambria Math" w:hAnsi="Cambria Math"/>
-          </w:rPr>
-          <m:t xml:space="preserve"> </m:t>
+          <m:t xml:space="preserve"> Inverval: </m:t>
         </m:r>
         <m:sSub>
           <m:sSubPr>
@@ -3325,13 +3260,7 @@
               <w:rPr>
                 <w:rFonts w:ascii="Cambria Math" w:hAnsi="Cambria Math"/>
               </w:rPr>
-              <m:t xml:space="preserve">        </m:t>
-            </m:r>
-            <m:r>
-              <w:rPr>
-                <w:rFonts w:ascii="Cambria Math" w:hAnsi="Cambria Math"/>
-              </w:rPr>
-              <m:t>v</m:t>
+              <m:t xml:space="preserve">        v</m:t>
             </m:r>
           </m:e>
           <m:sub>
@@ -3443,19 +3372,7 @@
           <w:rPr>
             <w:rFonts w:ascii="Cambria Math" w:hAnsi="Cambria Math"/>
           </w:rPr>
-          <m:t xml:space="preserve">                 </m:t>
-        </m:r>
-        <m:r>
-          <w:rPr>
-            <w:rFonts w:ascii="Cambria Math" w:hAnsi="Cambria Math"/>
-          </w:rPr>
-          <m:t>∥</m:t>
-        </m:r>
-        <m:r>
-          <w:rPr>
-            <w:rFonts w:ascii="Cambria Math" w:hAnsi="Cambria Math"/>
-          </w:rPr>
-          <m:t xml:space="preserve">           </m:t>
+          <m:t xml:space="preserve">                 ∥           </m:t>
         </m:r>
         <m:sSub>
           <m:sSubPr>
@@ -3591,19 +3508,7 @@
           <w:rPr>
             <w:rFonts w:ascii="Cambria Math" w:hAnsi="Cambria Math"/>
           </w:rPr>
-          <m:t xml:space="preserve">  </m:t>
-        </m:r>
-        <m:r>
-          <w:rPr>
-            <w:rFonts w:ascii="Cambria Math" w:hAnsi="Cambria Math"/>
-          </w:rPr>
-          <m:t xml:space="preserve"> </m:t>
-        </m:r>
-        <m:r>
-          <w:rPr>
-            <w:rFonts w:ascii="Cambria Math" w:hAnsi="Cambria Math"/>
-          </w:rPr>
-          <m:t xml:space="preserve">             </m:t>
+          <m:t xml:space="preserve">                </m:t>
         </m:r>
       </m:oMath>
       <w:r>
@@ -5448,6 +5353,7 @@
         <w:rPr>
           <w:b/>
           <w:bCs/>
+          <w:noProof/>
         </w:rPr>
         <mc:AlternateContent>
           <mc:Choice Requires="wps">
@@ -6776,6 +6682,7 @@
         <w:rPr>
           <w:b/>
           <w:bCs/>
+          <w:noProof/>
         </w:rPr>
         <mc:AlternateContent>
           <mc:Choice Requires="wps">
@@ -7664,17 +7571,7 @@
           <w:lang w:val="en-US"/>
         </w:rPr>
         <w:lastRenderedPageBreak/>
-        <w:t>Capacitor</w:t>
-      </w:r>
-      <w:r>
-        <w:rPr>
-          <w:rFonts w:cstheme="minorHAnsi"/>
-          <w:i/>
-          <w:iCs/>
-          <w:u w:val="single"/>
-          <w:lang w:val="en-US"/>
-        </w:rPr>
-        <w:t>:</w:t>
+        <w:t>Capacitor:</w:t>
       </w:r>
     </w:p>
     <w:p>
@@ -8465,6 +8362,7 @@
         <w:rPr>
           <w:b/>
           <w:bCs/>
+          <w:noProof/>
         </w:rPr>
         <mc:AlternateContent>
           <mc:Choice Requires="wps">
@@ -9753,6 +9651,7 @@
         <w:rPr>
           <w:b/>
           <w:bCs/>
+          <w:noProof/>
         </w:rPr>
         <mc:AlternateContent>
           <mc:Choice Requires="wps">
@@ -11324,6 +11223,7 @@
         <w:rPr>
           <w:b/>
           <w:bCs/>
+          <w:noProof/>
         </w:rPr>
         <mc:AlternateContent>
           <mc:Choice Requires="wps">
@@ -11405,6 +11305,7 @@
         <w:rPr>
           <w:b/>
           <w:bCs/>
+          <w:noProof/>
         </w:rPr>
         <mc:AlternateContent>
           <mc:Choice Requires="wps">
@@ -11710,14 +11611,7 @@
             <w:rFonts w:ascii="Cambria Math" w:hAnsi="Cambria Math"/>
             <w:lang w:val="en-US"/>
           </w:rPr>
-          <m:t>=</m:t>
-        </m:r>
-        <m:r>
-          <w:rPr>
-            <w:rFonts w:ascii="Cambria Math" w:hAnsi="Cambria Math"/>
-            <w:lang w:val="en-US"/>
-          </w:rPr>
-          <m:t>D</m:t>
+          <m:t>=D</m:t>
         </m:r>
         <m:sSub>
           <m:sSubPr>
@@ -19348,21 +19242,7 @@
               <w:rFonts w:ascii="Cambria Math" w:hAnsi="Cambria Math" w:cs="Times New Roman"/>
               <w:vertAlign w:val="subscript"/>
             </w:rPr>
-            <m:t xml:space="preserve">    </m:t>
-          </m:r>
-          <m:r>
-            <w:rPr>
-              <w:rFonts w:ascii="Cambria Math" w:hAnsi="Cambria Math" w:cs="Times New Roman"/>
-              <w:vertAlign w:val="subscript"/>
-            </w:rPr>
-            <m:t>→</m:t>
-          </m:r>
-          <m:r>
-            <w:rPr>
-              <w:rFonts w:ascii="Cambria Math" w:hAnsi="Cambria Math" w:cs="Times New Roman"/>
-              <w:vertAlign w:val="subscript"/>
-            </w:rPr>
-            <m:t xml:space="preserve">   </m:t>
+            <m:t xml:space="preserve">    →   </m:t>
           </m:r>
           <m:f>
             <m:fPr>
@@ -20048,7 +19928,7 @@
         <mc:AlternateContent>
           <mc:Choice Requires="wps">
             <w:drawing>
-              <wp:anchor distT="0" distB="0" distL="114300" distR="114300" simplePos="0" relativeHeight="251804672" behindDoc="0" locked="0" layoutInCell="1" allowOverlap="1" wp14:anchorId="457EBBB4" wp14:editId="2A0EC4E0">
+              <wp:anchor distT="0" distB="0" distL="114300" distR="114300" simplePos="0" relativeHeight="251804672" behindDoc="0" locked="0" layoutInCell="1" allowOverlap="1" wp14:anchorId="457EBBB4" wp14:editId="2A410233">
                 <wp:simplePos x="0" y="0"/>
                 <wp:positionH relativeFrom="column">
                   <wp:posOffset>-203362</wp:posOffset>
@@ -20056,8 +19936,8 @@
                 <wp:positionV relativeFrom="paragraph">
                   <wp:posOffset>307842</wp:posOffset>
                 </wp:positionV>
-                <wp:extent cx="2238153" cy="1121735"/>
-                <wp:effectExtent l="0" t="0" r="10160" b="21590"/>
+                <wp:extent cx="2530548" cy="1121735"/>
+                <wp:effectExtent l="0" t="0" r="22225" b="21590"/>
                 <wp:wrapNone/>
                 <wp:docPr id="218" name="Rectangle 218"/>
                 <wp:cNvGraphicFramePr/>
@@ -20068,7 +19948,7 @@
                       <wps:spPr>
                         <a:xfrm>
                           <a:off x="0" y="0"/>
-                          <a:ext cx="2238153" cy="1121735"/>
+                          <a:ext cx="2530548" cy="1121735"/>
                         </a:xfrm>
                         <a:prstGeom prst="rect">
                           <a:avLst/>
@@ -20105,12 +19985,15 @@
                     </wps:wsp>
                   </a:graphicData>
                 </a:graphic>
+                <wp14:sizeRelH relativeFrom="margin">
+                  <wp14:pctWidth>0</wp14:pctWidth>
+                </wp14:sizeRelH>
               </wp:anchor>
             </w:drawing>
           </mc:Choice>
           <mc:Fallback>
             <w:pict>
-              <v:rect w14:anchorId="7E2EAD3E" id="Rectangle 218" o:spid="_x0000_s1026" style="position:absolute;margin-left:-16pt;margin-top:24.25pt;width:176.25pt;height:88.35pt;z-index:251804672;visibility:visible;mso-wrap-style:square;mso-wrap-distance-left:9pt;mso-wrap-distance-top:0;mso-wrap-distance-right:9pt;mso-wrap-distance-bottom:0;mso-position-horizontal:absolute;mso-position-horizontal-relative:text;mso-position-vertical:absolute;mso-position-vertical-relative:text;v-text-anchor:middle" o:gfxdata="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" filled="f" strokecolor="red" strokeweight="1pt"/>
+              <v:rect w14:anchorId="267ED98E" id="Rectangle 218" o:spid="_x0000_s1026" style="position:absolute;margin-left:-16pt;margin-top:24.25pt;width:199.25pt;height:88.35pt;z-index:251804672;visibility:visible;mso-wrap-style:square;mso-width-percent:0;mso-wrap-distance-left:9pt;mso-wrap-distance-top:0;mso-wrap-distance-right:9pt;mso-wrap-distance-bottom:0;mso-position-horizontal:absolute;mso-position-horizontal-relative:text;mso-position-vertical:absolute;mso-position-vertical-relative:text;mso-width-percent:0;mso-width-relative:margin;v-text-anchor:middle" o:gfxdata="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" filled="f" strokecolor="red" strokeweight="1pt"/>
             </w:pict>
           </mc:Fallback>
         </mc:AlternateContent>
@@ -20314,6 +20197,13 @@
                   <w:vertAlign w:val="subscript"/>
                 </w:rPr>
                 <m:t>LC+s</m:t>
+              </m:r>
+              <m:r>
+                <w:rPr>
+                  <w:rFonts w:ascii="Cambria Math" w:hAnsi="Cambria Math" w:cs="Times New Roman"/>
+                  <w:vertAlign w:val="subscript"/>
+                </w:rPr>
+                <m:t>(</m:t>
               </m:r>
               <m:f>
                 <m:fPr>
@@ -20366,6 +20256,56 @@
                   </m:sSub>
                 </m:den>
               </m:f>
+              <m:r>
+                <w:rPr>
+                  <w:rFonts w:ascii="Cambria Math" w:hAnsi="Cambria Math" w:cs="Times New Roman"/>
+                  <w:vertAlign w:val="subscript"/>
+                </w:rPr>
+                <m:t>+</m:t>
+              </m:r>
+              <m:sSub>
+                <m:sSubPr>
+                  <m:ctrlPr>
+                    <w:rPr>
+                      <w:rFonts w:ascii="Cambria Math" w:hAnsi="Cambria Math" w:cs="Times New Roman"/>
+                      <w:i/>
+                      <w:vertAlign w:val="subscript"/>
+                    </w:rPr>
+                  </m:ctrlPr>
+                </m:sSubPr>
+                <m:e>
+                  <m:r>
+                    <w:rPr>
+                      <w:rFonts w:ascii="Cambria Math" w:hAnsi="Cambria Math" w:cs="Times New Roman"/>
+                      <w:vertAlign w:val="subscript"/>
+                    </w:rPr>
+                    <m:t>r</m:t>
+                  </m:r>
+                </m:e>
+                <m:sub>
+                  <m:r>
+                    <w:rPr>
+                      <w:rFonts w:ascii="Cambria Math" w:hAnsi="Cambria Math" w:cs="Times New Roman"/>
+                      <w:vertAlign w:val="subscript"/>
+                    </w:rPr>
+                    <m:t>L</m:t>
+                  </m:r>
+                </m:sub>
+              </m:sSub>
+              <m:r>
+                <w:rPr>
+                  <w:rFonts w:ascii="Cambria Math" w:hAnsi="Cambria Math" w:cs="Times New Roman"/>
+                  <w:vertAlign w:val="subscript"/>
+                </w:rPr>
+                <m:t>C</m:t>
+              </m:r>
+              <m:r>
+                <w:rPr>
+                  <w:rFonts w:ascii="Cambria Math" w:hAnsi="Cambria Math" w:cs="Times New Roman"/>
+                  <w:vertAlign w:val="subscript"/>
+                </w:rPr>
+                <m:t>)</m:t>
+              </m:r>
               <m:r>
                 <w:rPr>
                   <w:rFonts w:ascii="Cambria Math" w:hAnsi="Cambria Math" w:cs="Times New Roman"/>

</xml_diff>